<commit_message>
algumas adioções em introdução, objetivo e bibliografia
</commit_message>
<xml_diff>
--- a/Documents/Plano de TCC.docx
+++ b/Documents/Plano de TCC.docx
@@ -296,6 +296,7 @@
         <w:jc w:val="center"/>
         <w:rPr>
           <w:rFonts w:ascii="Times New Roman" w:eastAsia="Times New Roman" w:hAnsi="Times New Roman" w:cs="Times New Roman"/>
+          <w:b/>
           <w:sz w:val="24"/>
           <w:szCs w:val="24"/>
         </w:rPr>
@@ -321,16 +322,133 @@
     </w:p>
     <w:p>
       <w:pPr>
-        <w:jc w:val="center"/>
-        <w:rPr>
-          <w:rFonts w:ascii="Times New Roman" w:eastAsia="Times New Roman" w:hAnsi="Times New Roman" w:cs="Times New Roman"/>
-          <w:b/>
-          <w:sz w:val="24"/>
-          <w:szCs w:val="24"/>
-        </w:rPr>
-      </w:pPr>
-      <w:bookmarkStart w:id="0" w:name="_GoBack"/>
-      <w:bookmarkEnd w:id="0"/>
+        <w:rPr>
+          <w:rFonts w:ascii="Times New Roman" w:eastAsia="Times New Roman" w:hAnsi="Times New Roman" w:cs="Times New Roman"/>
+          <w:sz w:val="24"/>
+          <w:szCs w:val="24"/>
+          <w:lang w:val="pt-BR"/>
+        </w:rPr>
+      </w:pPr>
+      <w:r>
+        <w:rPr>
+          <w:rFonts w:ascii="Times New Roman" w:eastAsia="Times New Roman" w:hAnsi="Times New Roman" w:cs="Times New Roman"/>
+          <w:sz w:val="24"/>
+          <w:szCs w:val="24"/>
+          <w:lang w:val="pt-BR"/>
+        </w:rPr>
+        <w:t>A perda auditiva em crianças é muito séria. Ela influencia não só as habilidades de comunicação dessas crianças, como também a capacidade de aprendizagem. Quando crianças perdem a audição muito novas ou nunca ouviram elas precisam ser ensinadas a ouvir para lidar com os estímulos auditivos de forma adequada.</w:t>
+      </w:r>
+    </w:p>
+    <w:p>
+      <w:pPr>
+        <w:rPr>
+          <w:rFonts w:ascii="Times New Roman" w:eastAsia="Times New Roman" w:hAnsi="Times New Roman" w:cs="Times New Roman"/>
+          <w:sz w:val="24"/>
+          <w:szCs w:val="24"/>
+          <w:lang w:val="pt-BR"/>
+        </w:rPr>
+      </w:pPr>
+    </w:p>
+    <w:p>
+      <w:pPr>
+        <w:rPr>
+          <w:rFonts w:ascii="Times New Roman" w:hAnsi="Times New Roman" w:cs="Times New Roman"/>
+          <w:sz w:val="24"/>
+          <w:szCs w:val="24"/>
+          <w:u w:val="single"/>
+          <w:shd w:val="clear" w:color="auto" w:fill="FCFCFF"/>
+          <w:lang w:val="pt-BR"/>
+        </w:rPr>
+      </w:pPr>
+      <w:r>
+        <w:rPr>
+          <w:rFonts w:ascii="Times New Roman" w:hAnsi="Times New Roman" w:cs="Times New Roman"/>
+          <w:sz w:val="24"/>
+          <w:szCs w:val="24"/>
+          <w:shd w:val="clear" w:color="auto" w:fill="FCFCFF"/>
+        </w:rPr>
+        <w:t xml:space="preserve">Segundo Chomsky (1971) </w:t>
+      </w:r>
+      <w:r>
+        <w:rPr>
+          <w:rFonts w:ascii="Times New Roman" w:hAnsi="Times New Roman" w:cs="Times New Roman"/>
+          <w:sz w:val="24"/>
+          <w:szCs w:val="24"/>
+          <w:shd w:val="clear" w:color="auto" w:fill="FCFCFF"/>
+          <w:lang w:val="pt-BR"/>
+        </w:rPr>
+        <w:t>crianças nascem com características que lhes permitem aprender a língua falada no meio ambiente em que elas estão inseridas, mas elas precisam ser submetidas a língua para que o processo de aprendizado seja estimulado.</w:t>
+      </w:r>
+      <w:r>
+        <w:rPr>
+          <w:rFonts w:ascii="Times New Roman" w:hAnsi="Times New Roman" w:cs="Times New Roman"/>
+          <w:sz w:val="24"/>
+          <w:szCs w:val="24"/>
+          <w:shd w:val="clear" w:color="auto" w:fill="FCFCFF"/>
+          <w:lang w:val="pt-BR"/>
+        </w:rPr>
+        <w:t xml:space="preserve"> </w:t>
+      </w:r>
+      <w:r>
+        <w:rPr>
+          <w:rFonts w:ascii="Times New Roman" w:hAnsi="Times New Roman" w:cs="Times New Roman"/>
+          <w:sz w:val="24"/>
+          <w:szCs w:val="24"/>
+          <w:shd w:val="clear" w:color="auto" w:fill="FCFCFF"/>
+          <w:lang w:val="pt-BR"/>
+        </w:rPr>
+        <w:t>2</w:t>
+      </w:r>
+    </w:p>
+    <w:p>
+      <w:pPr>
+        <w:rPr>
+          <w:rFonts w:ascii="Times New Roman" w:hAnsi="Times New Roman" w:cs="Times New Roman"/>
+          <w:sz w:val="24"/>
+          <w:szCs w:val="24"/>
+          <w:shd w:val="clear" w:color="auto" w:fill="FCFCFF"/>
+          <w:lang w:val="pt-BR"/>
+        </w:rPr>
+      </w:pPr>
+    </w:p>
+    <w:p>
+      <w:pPr>
+        <w:rPr>
+          <w:rFonts w:ascii="Times New Roman" w:hAnsi="Times New Roman" w:cs="Times New Roman"/>
+          <w:sz w:val="24"/>
+          <w:szCs w:val="24"/>
+          <w:shd w:val="clear" w:color="auto" w:fill="FCFCFF"/>
+          <w:lang w:val="pt-BR"/>
+        </w:rPr>
+      </w:pPr>
+      <w:r>
+        <w:rPr>
+          <w:rFonts w:ascii="Times New Roman" w:hAnsi="Times New Roman" w:cs="Times New Roman"/>
+          <w:sz w:val="24"/>
+          <w:szCs w:val="24"/>
+          <w:shd w:val="clear" w:color="auto" w:fill="FCFCFF"/>
+          <w:lang w:val="pt-BR"/>
+        </w:rPr>
+        <w:t xml:space="preserve">A tecnologia tem evoluído e permitido cada vez mais que pessoas surdas possam ouvir, mas quando a surdez atinge indivíduos que não conseguiram formar </w:t>
+      </w:r>
+      <w:r>
+        <w:rPr>
+          <w:rFonts w:ascii="Times New Roman" w:hAnsi="Times New Roman" w:cs="Times New Roman"/>
+          <w:sz w:val="24"/>
+          <w:szCs w:val="24"/>
+          <w:shd w:val="clear" w:color="auto" w:fill="FCFCFF"/>
+          <w:lang w:val="pt-BR"/>
+        </w:rPr>
+        <w:t>uma base de linguagem é necessário não apenas possibilitar que esses indivíduos voltem a ouvir, mas que sejam educados a ouvir e assim conseguir estabelecer comunicação através dos estímulos auditivos. Tratando-se de crianças, utilizar a tecnologia pode trazer diversos benefícios elevando a curva de evolução submetendo-as a atividades lúdicas e que, ao mesmo tempo, motivam elas a exercitar os métodos fonoaudiológicos para desenvolvimento da audição e habilidades de comunicação.</w:t>
+      </w:r>
+    </w:p>
+    <w:p>
+      <w:pPr>
+        <w:rPr>
+          <w:rFonts w:ascii="Verdana" w:hAnsi="Verdana"/>
+          <w:shd w:val="clear" w:color="auto" w:fill="FCFCFF"/>
+        </w:rPr>
+      </w:pPr>
     </w:p>
     <w:p>
       <w:pPr>
@@ -386,42 +504,7 @@
           <w:rFonts w:ascii="Times New Roman" w:eastAsia="Times New Roman" w:hAnsi="Times New Roman" w:cs="Times New Roman"/>
           <w:sz w:val="24"/>
           <w:szCs w:val="24"/>
-        </w:rPr>
-      </w:pPr>
-      <w:r>
-        <w:rPr>
-          <w:rFonts w:ascii="Times New Roman" w:eastAsia="Times New Roman" w:hAnsi="Times New Roman" w:cs="Times New Roman"/>
-          <w:sz w:val="24"/>
-          <w:szCs w:val="24"/>
-        </w:rPr>
-        <w:tab/>
-      </w:r>
-    </w:p>
-    <w:p>
-      <w:pPr>
-        <w:ind w:firstLine="720"/>
-        <w:rPr>
-          <w:rFonts w:ascii="Times New Roman" w:eastAsia="Times New Roman" w:hAnsi="Times New Roman" w:cs="Times New Roman"/>
-          <w:sz w:val="24"/>
-          <w:szCs w:val="24"/>
-        </w:rPr>
-      </w:pPr>
-    </w:p>
-    <w:p>
-      <w:pPr>
-        <w:rPr>
-          <w:rFonts w:ascii="Times New Roman" w:eastAsia="Times New Roman" w:hAnsi="Times New Roman" w:cs="Times New Roman"/>
-          <w:sz w:val="24"/>
-          <w:szCs w:val="24"/>
-        </w:rPr>
-      </w:pPr>
-    </w:p>
-    <w:p>
-      <w:pPr>
-        <w:rPr>
-          <w:rFonts w:ascii="Times New Roman" w:eastAsia="Times New Roman" w:hAnsi="Times New Roman" w:cs="Times New Roman"/>
-          <w:sz w:val="24"/>
-          <w:szCs w:val="24"/>
+          <w:lang w:val="pt-BR"/>
         </w:rPr>
       </w:pPr>
       <w:r>
@@ -437,36 +520,12 @@
           <w:rFonts w:ascii="Times New Roman" w:eastAsia="Times New Roman" w:hAnsi="Times New Roman" w:cs="Times New Roman"/>
           <w:sz w:val="24"/>
           <w:szCs w:val="24"/>
-        </w:rPr>
-        <w:tab/>
+          <w:lang w:val="pt-BR"/>
+        </w:rPr>
+        <w:t>Desenvolver uma aplicação para auxiliar aplicação de método de reeducação auditiva em crianças surdas.</w:t>
       </w:r>
-    </w:p>
-    <w:p>
-      <w:pPr>
-        <w:rPr>
-          <w:rFonts w:ascii="Times New Roman" w:eastAsia="Times New Roman" w:hAnsi="Times New Roman" w:cs="Times New Roman"/>
-          <w:sz w:val="24"/>
-          <w:szCs w:val="24"/>
-        </w:rPr>
-      </w:pPr>
-    </w:p>
-    <w:p>
-      <w:pPr>
-        <w:rPr>
-          <w:rFonts w:ascii="Times New Roman" w:eastAsia="Times New Roman" w:hAnsi="Times New Roman" w:cs="Times New Roman"/>
-          <w:sz w:val="24"/>
-          <w:szCs w:val="24"/>
-        </w:rPr>
-      </w:pPr>
-    </w:p>
-    <w:p>
-      <w:pPr>
-        <w:rPr>
-          <w:rFonts w:ascii="Times New Roman" w:eastAsia="Times New Roman" w:hAnsi="Times New Roman" w:cs="Times New Roman"/>
-          <w:sz w:val="24"/>
-          <w:szCs w:val="24"/>
-        </w:rPr>
-      </w:pPr>
+      <w:bookmarkStart w:id="0" w:name="_GoBack"/>
+      <w:bookmarkEnd w:id="0"/>
     </w:p>
     <w:p>
       <w:pPr>
@@ -602,6 +661,7 @@
           <w:sz w:val="24"/>
           <w:szCs w:val="24"/>
         </w:rPr>
+        <w:lastRenderedPageBreak/>
         <w:t>Redigir Relatório Parcial</w:t>
       </w:r>
     </w:p>
@@ -803,7 +863,6 @@
               <w:rPr>
                 <w:rFonts w:ascii="Times New Roman" w:eastAsia="Times New Roman" w:hAnsi="Times New Roman" w:cs="Times New Roman"/>
               </w:rPr>
-              <w:lastRenderedPageBreak/>
               <w:t>Etapa</w:t>
             </w:r>
           </w:p>
@@ -4746,6 +4805,31 @@
       </w:tblCellMar>
     </w:tblPr>
   </w:style>
+  <w:style w:type="paragraph" w:styleId="NormalWeb">
+    <w:name w:val="Normal (Web)"/>
+    <w:basedOn w:val="Normal"/>
+    <w:uiPriority w:val="99"/>
+    <w:semiHidden/>
+    <w:unhideWhenUsed/>
+    <w:rsid w:val="00B36336"/>
+    <w:pPr>
+      <w:pBdr>
+        <w:top w:val="none" w:sz="0" w:space="0" w:color="auto"/>
+        <w:left w:val="none" w:sz="0" w:space="0" w:color="auto"/>
+        <w:bottom w:val="none" w:sz="0" w:space="0" w:color="auto"/>
+        <w:right w:val="none" w:sz="0" w:space="0" w:color="auto"/>
+        <w:between w:val="none" w:sz="0" w:space="0" w:color="auto"/>
+      </w:pBdr>
+      <w:spacing w:before="100" w:beforeAutospacing="1" w:after="100" w:afterAutospacing="1" w:line="240" w:lineRule="auto"/>
+    </w:pPr>
+    <w:rPr>
+      <w:rFonts w:ascii="Times New Roman" w:eastAsia="Times New Roman" w:hAnsi="Times New Roman" w:cs="Times New Roman"/>
+      <w:color w:val="auto"/>
+      <w:sz w:val="24"/>
+      <w:szCs w:val="24"/>
+      <w:lang w:val="pt-BR"/>
+    </w:rPr>
+  </w:style>
 </w:styles>
 </file>
 

</xml_diff>